<commit_message>
Updating class diagram and test design
</commit_message>
<xml_diff>
--- a/nhaile_G30_A03_Test_Design.docx
+++ b/nhaile_G30_A03_Test_Design.docx
@@ -31,7 +31,21 @@
           <w:sz w:val="24"/>
           <w:szCs w:val="24"/>
         </w:rPr>
-        <w:t>November 12, 2020</w:t>
+        <w:t>November 1</w:t>
+      </w:r>
+      <w:r>
+        <w:rPr>
+          <w:sz w:val="24"/>
+          <w:szCs w:val="24"/>
+        </w:rPr>
+        <w:t>3</w:t>
+      </w:r>
+      <w:r>
+        <w:rPr>
+          <w:sz w:val="24"/>
+          <w:szCs w:val="24"/>
+        </w:rPr>
+        <w:t>, 2020</w:t>
       </w:r>
     </w:p>
     <w:p>
@@ -1595,21 +1609,7 @@
                 <w:sz w:val="24"/>
                 <w:szCs w:val="24"/>
               </w:rPr>
-              <w:t>deckQueue = 5</w:t>
-            </w:r>
-            <w:r>
-              <w:rPr>
-                <w:sz w:val="24"/>
-                <w:szCs w:val="24"/>
-              </w:rPr>
-              <w:t>1</w:t>
-            </w:r>
-            <w:r>
-              <w:rPr>
-                <w:sz w:val="24"/>
-                <w:szCs w:val="24"/>
-              </w:rPr>
-              <w:t xml:space="preserve"> cards</w:t>
+              <w:t>deckQueue = 51 cards</w:t>
             </w:r>
           </w:p>
         </w:tc>
@@ -1933,36 +1933,22 @@
                 <w:sz w:val="24"/>
                 <w:szCs w:val="24"/>
               </w:rPr>
-              <w:t xml:space="preserve">Card1 rank = </w:t>
-            </w:r>
-            <w:r>
-              <w:rPr>
-                <w:sz w:val="24"/>
-                <w:szCs w:val="24"/>
-              </w:rPr>
-              <w:t>9</w:t>
-            </w:r>
-          </w:p>
-          <w:p>
-            <w:pPr>
-              <w:rPr>
-                <w:sz w:val="24"/>
-                <w:szCs w:val="24"/>
-              </w:rPr>
-            </w:pPr>
-            <w:r>
-              <w:rPr>
-                <w:sz w:val="24"/>
-                <w:szCs w:val="24"/>
-              </w:rPr>
-              <w:t xml:space="preserve">Card rank = </w:t>
-            </w:r>
-            <w:r>
-              <w:rPr>
-                <w:sz w:val="24"/>
-                <w:szCs w:val="24"/>
-              </w:rPr>
-              <w:t>5</w:t>
+              <w:t>Card1 rank = 9</w:t>
+            </w:r>
+          </w:p>
+          <w:p>
+            <w:pPr>
+              <w:rPr>
+                <w:sz w:val="24"/>
+                <w:szCs w:val="24"/>
+              </w:rPr>
+            </w:pPr>
+            <w:r>
+              <w:rPr>
+                <w:sz w:val="24"/>
+                <w:szCs w:val="24"/>
+              </w:rPr>
+              <w:t>Card rank = 5</w:t>
             </w:r>
           </w:p>
         </w:tc>
@@ -1988,9 +1974,6 @@
         </w:tc>
       </w:tr>
     </w:tbl>
-    <w:p/>
-    <w:p/>
-    <w:p/>
     <w:p/>
     <w:p>
       <w:r>
@@ -2364,7 +2347,6 @@
                 <w:sz w:val="24"/>
                 <w:szCs w:val="24"/>
               </w:rPr>
-              <w:lastRenderedPageBreak/>
               <w:t>Card2 rank = 2</w:t>
             </w:r>
           </w:p>
@@ -2385,7 +2367,6 @@
                 <w:sz w:val="24"/>
                 <w:szCs w:val="24"/>
               </w:rPr>
-              <w:lastRenderedPageBreak/>
               <w:t>4</w:t>
             </w:r>
           </w:p>
@@ -2435,8 +2416,10 @@
       </w:tr>
     </w:tbl>
     <w:p/>
+    <w:p/>
     <w:p>
       <w:r>
+        <w:lastRenderedPageBreak/>
         <w:t>Test Case 1: starting up the game</w:t>
       </w:r>
     </w:p>
@@ -2965,21 +2948,7 @@
                 <w:sz w:val="24"/>
                 <w:szCs w:val="24"/>
               </w:rPr>
-              <w:t>War.countCards(pile</w:t>
-            </w:r>
-            <w:r>
-              <w:rPr>
-                <w:sz w:val="24"/>
-                <w:szCs w:val="24"/>
-              </w:rPr>
-              <w:t>2</w:t>
-            </w:r>
-            <w:r>
-              <w:rPr>
-                <w:sz w:val="24"/>
-                <w:szCs w:val="24"/>
-              </w:rPr>
-              <w:t>)</w:t>
+              <w:t>War.countCards(pile2)</w:t>
             </w:r>
           </w:p>
         </w:tc>
@@ -2999,14 +2968,7 @@
                 <w:sz w:val="24"/>
                 <w:szCs w:val="24"/>
               </w:rPr>
-              <w:t>Counting the cards in pile</w:t>
-            </w:r>
-            <w:r>
-              <w:rPr>
-                <w:sz w:val="24"/>
-                <w:szCs w:val="24"/>
-              </w:rPr>
-              <w:t>2</w:t>
+              <w:t>Counting the cards in pile2</w:t>
             </w:r>
           </w:p>
         </w:tc>
@@ -3534,50 +3496,22 @@
                 <w:sz w:val="24"/>
                 <w:szCs w:val="24"/>
               </w:rPr>
-              <w:t>Pile1: 2</w:t>
-            </w:r>
-            <w:r>
-              <w:rPr>
-                <w:sz w:val="24"/>
-                <w:szCs w:val="24"/>
-              </w:rPr>
-              <w:t>5</w:t>
-            </w:r>
-            <w:r>
-              <w:rPr>
-                <w:sz w:val="24"/>
-                <w:szCs w:val="24"/>
-              </w:rPr>
-              <w:t xml:space="preserve"> cards</w:t>
-            </w:r>
-          </w:p>
-          <w:p>
-            <w:pPr>
-              <w:rPr>
-                <w:sz w:val="24"/>
-                <w:szCs w:val="24"/>
-              </w:rPr>
-            </w:pPr>
-            <w:r>
-              <w:rPr>
-                <w:sz w:val="24"/>
-                <w:szCs w:val="24"/>
-              </w:rPr>
-              <w:t>Pile2: 2</w:t>
-            </w:r>
-            <w:r>
-              <w:rPr>
-                <w:sz w:val="24"/>
-                <w:szCs w:val="24"/>
-              </w:rPr>
-              <w:t>5</w:t>
-            </w:r>
-            <w:r>
-              <w:rPr>
-                <w:sz w:val="24"/>
-                <w:szCs w:val="24"/>
-              </w:rPr>
-              <w:t xml:space="preserve"> cards</w:t>
+              <w:t>Pile1: 25 cards</w:t>
+            </w:r>
+          </w:p>
+          <w:p>
+            <w:pPr>
+              <w:rPr>
+                <w:sz w:val="24"/>
+                <w:szCs w:val="24"/>
+              </w:rPr>
+            </w:pPr>
+            <w:r>
+              <w:rPr>
+                <w:sz w:val="24"/>
+                <w:szCs w:val="24"/>
+              </w:rPr>
+              <w:t>Pile2: 25 cards</w:t>
             </w:r>
           </w:p>
           <w:p>
@@ -3995,28 +3929,35 @@
                 <w:sz w:val="24"/>
                 <w:szCs w:val="24"/>
               </w:rPr>
+              <w:t>War.play()</w:t>
+            </w:r>
+          </w:p>
+        </w:tc>
+        <w:tc>
+          <w:tcPr>
+            <w:tcW w:w="1999" w:type="dxa"/>
+          </w:tcPr>
+          <w:p>
+            <w:pPr>
+              <w:rPr>
+                <w:sz w:val="24"/>
+                <w:szCs w:val="24"/>
+              </w:rPr>
+            </w:pPr>
+            <w:r>
+              <w:rPr>
+                <w:sz w:val="24"/>
+                <w:szCs w:val="24"/>
+              </w:rPr>
+              <w:t xml:space="preserve">Taking the first from the top of both piles and </w:t>
+            </w:r>
+            <w:r>
+              <w:rPr>
+                <w:sz w:val="24"/>
+                <w:szCs w:val="24"/>
+              </w:rPr>
               <w:lastRenderedPageBreak/>
-              <w:t>War.play()</w:t>
-            </w:r>
-          </w:p>
-        </w:tc>
-        <w:tc>
-          <w:tcPr>
-            <w:tcW w:w="1999" w:type="dxa"/>
-          </w:tcPr>
-          <w:p>
-            <w:pPr>
-              <w:rPr>
-                <w:sz w:val="24"/>
-                <w:szCs w:val="24"/>
-              </w:rPr>
-            </w:pPr>
-            <w:r>
-              <w:rPr>
-                <w:sz w:val="24"/>
-                <w:szCs w:val="24"/>
-              </w:rPr>
-              <w:t>Taking the first from the top of both piles and determining who one</w:t>
+              <w:t>determining who one</w:t>
             </w:r>
           </w:p>
         </w:tc>
@@ -4036,6 +3977,7 @@
                 <w:sz w:val="24"/>
                 <w:szCs w:val="24"/>
               </w:rPr>
+              <w:lastRenderedPageBreak/>
               <w:t>Pile1: 25 cards</w:t>
             </w:r>
           </w:p>
@@ -4081,6 +4023,7 @@
                 <w:sz w:val="24"/>
                 <w:szCs w:val="24"/>
               </w:rPr>
+              <w:lastRenderedPageBreak/>
               <w:t>Card2 = A of diamonds</w:t>
             </w:r>
           </w:p>
@@ -4101,6 +4044,7 @@
                 <w:sz w:val="24"/>
                 <w:szCs w:val="24"/>
               </w:rPr>
+              <w:lastRenderedPageBreak/>
               <w:t xml:space="preserve">Player 1 plays </w:t>
             </w:r>
             <w:r>
@@ -4123,6 +4067,7 @@
                 <w:sz w:val="24"/>
                 <w:szCs w:val="24"/>
               </w:rPr>
+              <w:lastRenderedPageBreak/>
               <w:t>It's a tie! Each player lays 3 cards face down</w:t>
             </w:r>
           </w:p>
@@ -4359,115 +4304,52 @@
                 <w:sz w:val="24"/>
                 <w:szCs w:val="24"/>
               </w:rPr>
-              <w:t xml:space="preserve">Pile1: </w:t>
-            </w:r>
-            <w:r>
-              <w:rPr>
-                <w:sz w:val="24"/>
-                <w:szCs w:val="24"/>
-              </w:rPr>
-              <w:t>51</w:t>
-            </w:r>
-            <w:r>
-              <w:rPr>
-                <w:sz w:val="24"/>
-                <w:szCs w:val="24"/>
-              </w:rPr>
-              <w:t xml:space="preserve"> card</w:t>
-            </w:r>
-            <w:r>
-              <w:rPr>
-                <w:sz w:val="24"/>
-                <w:szCs w:val="24"/>
-              </w:rPr>
-              <w:t>s</w:t>
-            </w:r>
-          </w:p>
-          <w:p>
-            <w:pPr>
-              <w:rPr>
-                <w:sz w:val="24"/>
-                <w:szCs w:val="24"/>
-              </w:rPr>
-            </w:pPr>
-            <w:r>
-              <w:rPr>
-                <w:sz w:val="24"/>
-                <w:szCs w:val="24"/>
-              </w:rPr>
-              <w:t xml:space="preserve">Pile2: </w:t>
-            </w:r>
-            <w:r>
-              <w:rPr>
-                <w:sz w:val="24"/>
-                <w:szCs w:val="24"/>
-              </w:rPr>
-              <w:t>1</w:t>
-            </w:r>
-            <w:r>
-              <w:rPr>
-                <w:sz w:val="24"/>
-                <w:szCs w:val="24"/>
-              </w:rPr>
-              <w:t xml:space="preserve"> card</w:t>
-            </w:r>
-          </w:p>
-          <w:p>
-            <w:pPr>
-              <w:rPr>
-                <w:sz w:val="24"/>
-                <w:szCs w:val="24"/>
-              </w:rPr>
-            </w:pPr>
-            <w:r>
-              <w:rPr>
-                <w:sz w:val="24"/>
-                <w:szCs w:val="24"/>
-              </w:rPr>
-              <w:t xml:space="preserve">Card1 = </w:t>
-            </w:r>
-            <w:r>
-              <w:rPr>
-                <w:sz w:val="24"/>
-                <w:szCs w:val="24"/>
-              </w:rPr>
-              <w:t>5</w:t>
-            </w:r>
-            <w:r>
-              <w:rPr>
-                <w:sz w:val="24"/>
-                <w:szCs w:val="24"/>
-              </w:rPr>
-              <w:t xml:space="preserve"> of Clubs</w:t>
-            </w:r>
-          </w:p>
-          <w:p>
-            <w:pPr>
-              <w:rPr>
-                <w:sz w:val="24"/>
-                <w:szCs w:val="24"/>
-              </w:rPr>
-            </w:pPr>
-            <w:r>
-              <w:rPr>
-                <w:sz w:val="24"/>
-                <w:szCs w:val="24"/>
-              </w:rPr>
-              <w:t xml:space="preserve">Card2 = </w:t>
-            </w:r>
-            <w:r>
-              <w:rPr>
-                <w:sz w:val="24"/>
-                <w:szCs w:val="24"/>
-              </w:rPr>
-              <w:t>5</w:t>
-            </w:r>
-            <w:r>
-              <w:rPr>
-                <w:sz w:val="24"/>
-                <w:szCs w:val="24"/>
-              </w:rPr>
-              <w:t xml:space="preserve"> of diamonds</w:t>
+              <w:t>Pile1: 51 cards</w:t>
+            </w:r>
+          </w:p>
+          <w:p>
+            <w:pPr>
+              <w:rPr>
+                <w:sz w:val="24"/>
+                <w:szCs w:val="24"/>
+              </w:rPr>
+            </w:pPr>
+            <w:r>
+              <w:rPr>
+                <w:sz w:val="24"/>
+                <w:szCs w:val="24"/>
+              </w:rPr>
+              <w:t>Pile2: 1 card</w:t>
+            </w:r>
+          </w:p>
+          <w:p>
+            <w:pPr>
+              <w:rPr>
+                <w:sz w:val="24"/>
+                <w:szCs w:val="24"/>
+              </w:rPr>
+            </w:pPr>
+            <w:r>
+              <w:rPr>
+                <w:sz w:val="24"/>
+                <w:szCs w:val="24"/>
+              </w:rPr>
+              <w:t>Card1 = 5 of Clubs</w:t>
+            </w:r>
+          </w:p>
+          <w:p>
+            <w:pPr>
+              <w:rPr>
+                <w:sz w:val="24"/>
+                <w:szCs w:val="24"/>
+              </w:rPr>
+            </w:pPr>
+            <w:r>
+              <w:rPr>
+                <w:sz w:val="24"/>
+                <w:szCs w:val="24"/>
+              </w:rPr>
+              <w:t>Card2 = 5 of diamonds</w:t>
             </w:r>
           </w:p>
         </w:tc>

</xml_diff>

<commit_message>
Final upload for Class Diagram and Test Cases
</commit_message>
<xml_diff>
--- a/nhaile_G30_A03_Test_Design.docx
+++ b/nhaile_G30_A03_Test_Design.docx
@@ -2534,7 +2534,14 @@
                 <w:sz w:val="24"/>
                 <w:szCs w:val="24"/>
               </w:rPr>
-              <w:t>Let deck = new Deck()</w:t>
+              <w:t>Deck</w:t>
+            </w:r>
+            <w:r>
+              <w:rPr>
+                <w:sz w:val="24"/>
+                <w:szCs w:val="24"/>
+              </w:rPr>
+              <w:t xml:space="preserve"> deck = new Deck()</w:t>
             </w:r>
           </w:p>
         </w:tc>
@@ -2644,7 +2651,14 @@
                 <w:sz w:val="24"/>
                 <w:szCs w:val="24"/>
               </w:rPr>
-              <w:t>Let war = new War()</w:t>
+              <w:t>War</w:t>
+            </w:r>
+            <w:r>
+              <w:rPr>
+                <w:sz w:val="24"/>
+                <w:szCs w:val="24"/>
+              </w:rPr>
+              <w:t xml:space="preserve"> war = new War()</w:t>
             </w:r>
           </w:p>
         </w:tc>
@@ -3017,7 +3031,10 @@
     <w:p/>
     <w:p>
       <w:r>
-        <w:t>Test Case 2 – playing the first round of the game regualry</w:t>
+        <w:t xml:space="preserve">Test Case 2 – playing the first round of the game </w:t>
+      </w:r>
+      <w:r>
+        <w:t>regularly</w:t>
       </w:r>
     </w:p>
     <w:tbl>
@@ -3131,7 +3148,14 @@
                 <w:sz w:val="24"/>
                 <w:szCs w:val="24"/>
               </w:rPr>
-              <w:t>Let deck = new Deck()</w:t>
+              <w:t>Deck</w:t>
+            </w:r>
+            <w:r>
+              <w:rPr>
+                <w:sz w:val="24"/>
+                <w:szCs w:val="24"/>
+              </w:rPr>
+              <w:t xml:space="preserve"> deck = new Deck()</w:t>
             </w:r>
           </w:p>
         </w:tc>
@@ -3241,7 +3265,14 @@
                 <w:sz w:val="24"/>
                 <w:szCs w:val="24"/>
               </w:rPr>
-              <w:t>Let war = new War()</w:t>
+              <w:t>War</w:t>
+            </w:r>
+            <w:r>
+              <w:rPr>
+                <w:sz w:val="24"/>
+                <w:szCs w:val="24"/>
+              </w:rPr>
+              <w:t xml:space="preserve"> war = new War()</w:t>
             </w:r>
           </w:p>
         </w:tc>
@@ -3714,7 +3745,14 @@
                 <w:sz w:val="24"/>
                 <w:szCs w:val="24"/>
               </w:rPr>
-              <w:t>Let war = new War()</w:t>
+              <w:t>War</w:t>
+            </w:r>
+            <w:r>
+              <w:rPr>
+                <w:sz w:val="24"/>
+                <w:szCs w:val="24"/>
+              </w:rPr>
+              <w:t xml:space="preserve"> war = new War()</w:t>
             </w:r>
           </w:p>
         </w:tc>

</xml_diff>